<commit_message>
edits for white paper
</commit_message>
<xml_diff>
--- a/IdentityHackathonWhitePaper.docx
+++ b/IdentityHackathonWhitePaper.docx
@@ -4,91 +4,154 @@
   <w:body>
     <w:p>
       <w:pPr>
+        <w:pStyle w:val="13"/>
         <w:rPr>
           <w:highlight w:val="none"/>
         </w:rPr>
       </w:pPr>
-      <w:r>
-        <w:t xml:space="preserve">White paper to describe Quantifiable trust propagation of claims using EAS</w:t>
+      <w:r/>
+      <w:r>
+        <w:t xml:space="preserve">Harnessing Collective Wisdom: A Trust Propagation Model for Decentralized Networks</w:t>
+      </w:r>
+      <w:r/>
+      <w:r>
+        <w:rPr>
+          <w:highlight w:val="none"/>
+        </w:rPr>
+      </w:r>
+    </w:p>
+    <w:p>
+      <w:pPr>
+        <w:pStyle w:val="15"/>
+        <w:rPr>
+          <w:highlight w:val="none"/>
+        </w:rPr>
+      </w:pPr>
+      <w:r>
+        <w:rPr>
+          <w:highlight w:val="none"/>
+        </w:rPr>
+        <w:t xml:space="preserve">Summary:</w:t>
+      </w:r>
+      <w:r>
+        <w:rPr>
+          <w:highlight w:val="none"/>
+        </w:rPr>
+      </w:r>
+    </w:p>
+    <w:p>
+      <w:pPr>
+        <w:rPr>
+          <w:highlight w:val="none"/>
+        </w:rPr>
+      </w:pPr>
+      <w:r>
+        <w:rPr>
+          <w:highlight w:val="none"/>
+        </w:rPr>
+      </w:r>
+      <w:r>
+        <w:rPr>
+          <w:highlight w:val="none"/>
+        </w:rPr>
+        <w:t xml:space="preserve">This paper presents an analysis of a trust propagation algorithm designed to compute the 'confidence' or trustworthiness of claims and identities using attestations and the trust scores of attesters. The algorithm considers a network of attestations from v</w:t>
+      </w:r>
+      <w:r>
+        <w:rPr>
+          <w:highlight w:val="none"/>
+        </w:rPr>
+        <w:t xml:space="preserve">arious users and entities, aiming to offer a straightforward confidence metric for claims, exemplified by assessing public confidence in smart contract safety. Using Python, we simulate a network with honest, dishonest, and trusted actors to evaluate the al</w:t>
+      </w:r>
+      <w:r>
+        <w:rPr>
+          <w:highlight w:val="none"/>
+        </w:rPr>
+        <w:t xml:space="preserve">gorithm's efficacy. The study also explores the integration of hackathon partners like Gitcoin Passport, Disco, Orbis, and Intuition into the algorithm, anticipating their role as trusted attesters on the Ethereum Attestation Service (EAS). Ultimately, our </w:t>
+      </w:r>
+      <w:r>
+        <w:rPr>
+          <w:highlight w:val="none"/>
+        </w:rPr>
+        <w:t xml:space="preserve">algorithm produces 'confidence scores' suitable for EAS attestations.</w:t>
+      </w:r>
+      <w:r>
+        <w:rPr>
+          <w:highlight w:val="none"/>
+        </w:rPr>
+      </w:r>
+    </w:p>
+    <w:p>
+      <w:pPr>
+        <w:pStyle w:val="15"/>
+      </w:pPr>
+      <w:r>
+        <w:t xml:space="preserve">Section 1: Introduction</w:t>
       </w:r>
       <w:r/>
       <w:r/>
       <w:r/>
-      <w:r>
-        <w:rPr>
-          <w:highlight w:val="none"/>
-        </w:rPr>
-      </w:r>
-    </w:p>
-    <w:p>
-      <w:pPr>
-        <w:rPr>
-          <w:highlight w:val="none"/>
-        </w:rPr>
-      </w:pPr>
-      <w:r>
-        <w:rPr>
-          <w:highlight w:val="none"/>
-        </w:rPr>
-        <w:t xml:space="preserve">Summary:</w:t>
-      </w:r>
-      <w:r>
-        <w:rPr>
-          <w:highlight w:val="none"/>
-        </w:rPr>
-      </w:r>
-    </w:p>
-    <w:p>
-      <w:pPr>
-        <w:rPr>
-          <w:highlight w:val="none"/>
-        </w:rPr>
-      </w:pPr>
-      <w:r>
-        <w:rPr>
-          <w:highlight w:val="none"/>
-        </w:rPr>
-        <w:t xml:space="preserve">This project is an analysis of a trust propagation algorithm that can calculate ‘confidence’, i.e. trust, of a claim and an identity based on attestations and the trust score of attesters. In other words, a trusted source of attestations can make claims of high confidence, that translates to attestees that have high trust scores themselves. This method takes into account a web of attestations, which can be made of many users and entities, each making attestations about each other. The goal of this algorithm is to provide a simple confidence metric about some claim. As an example, we discuss using attestations to quantify public confidence in the safety of smart contracts. </w:t>
-      </w:r>
-      <w:r>
-        <w:rPr>
-          <w:highlight w:val="none"/>
-        </w:rPr>
-      </w:r>
-    </w:p>
-    <w:p>
-      <w:pPr>
-        <w:rPr>
-          <w:highlight w:val="none"/>
-        </w:rPr>
-      </w:pPr>
-      <w:r>
-        <w:rPr>
-          <w:highlight w:val="none"/>
-        </w:rPr>
-        <w:t xml:space="preserve">For this project, we use Python to simulate fake users and fake attestations in order to test the algorithm effectiveness. We include honest, dishonest, and trusted actors. Our goal is to create a report on the effectiveness of the algorithm, the design of the schemas, and optimize the code before implementing to the Ethereum Attestation Service (EAS). We also discuss how the hackathon partners, such as Gitcoin Passport, Disco, Orbis, Intuition, and others would be included in this algorithm. In short, we expect these partners to create attestations on EAS, as Gitcoin Passport already has, and play the role of ‘trusted’ actors in this algorithm. The end result of our algorithm are ‘confidence scores’ which could be posted as attestations on EAS. </w:t>
-      </w:r>
-      <w:r>
-        <w:rPr>
-          <w:highlight w:val="none"/>
-        </w:rPr>
-      </w:r>
-    </w:p>
-    <w:p>
+      <w:r/>
       <w:r/>
       <w:r/>
     </w:p>
     <w:p>
       <w:pPr>
-        <w:rPr>
-          <w:highlight w:val="none"/>
-        </w:rPr>
+        <w:pStyle w:val="17"/>
       </w:pPr>
       <w:r>
         <w:rPr>
           <w:highlight w:val="none"/>
         </w:rPr>
-        <w:t xml:space="preserve">Section 1. Introduction: </w:t>
+        <w:t xml:space="preserve">Calculating and Propagating Trust in Decentralized Networks</w:t>
+      </w:r>
+      <w:r>
+        <w:rPr>
+          <w:highlight w:val="none"/>
+        </w:rPr>
+      </w:r>
+      <w:r>
+        <w:rPr>
+          <w:highlight w:val="none"/>
+        </w:rPr>
+      </w:r>
+      <w:r>
+        <w:rPr>
+          <w:highlight w:val="none"/>
+        </w:rPr>
+      </w:r>
+      <w:r>
+        <w:rPr>
+          <w:highlight w:val="none"/>
+        </w:rPr>
+      </w:r>
+    </w:p>
+    <w:p>
+      <w:r>
+        <w:rPr>
+          <w:highlight w:val="none"/>
+        </w:rPr>
+        <w:t xml:space="preserve">The concept of calculating and propagating trust metrics in decentralized networks is not new. In the early 2000s, EigenTrust emerged as a solution to calculate the trustworthiness of seeders in decentralized peer-to-peer file-sharing networks. The primary </w:t>
+      </w:r>
+      <w:r>
+        <w:rPr>
+          <w:highlight w:val="none"/>
+        </w:rPr>
+        <w:t xml:space="preserve">goal was to reduce the risk of spreading malware from untrustworthy sources.</w:t>
+      </w:r>
+      <w:r>
+        <w:rPr>
+          <w:highlight w:val="none"/>
+        </w:rPr>
+      </w:r>
+      <w:r>
+        <w:rPr>
+          <w:highlight w:val="none"/>
+        </w:rPr>
+      </w:r>
+      <w:r>
+        <w:rPr>
+          <w:highlight w:val="none"/>
+        </w:rPr>
       </w:r>
       <w:r>
         <w:rPr>
@@ -98,22 +161,59 @@
     </w:p>
     <w:p>
       <w:pPr>
-        <w:rPr>
-          <w:highlight w:val="none"/>
-        </w:rPr>
+        <w:pStyle w:val="17"/>
       </w:pPr>
       <w:r>
-        <w:t xml:space="preserve">#Points to touch:</w:t>
-      </w:r>
-      <w:r>
-        <w:rPr>
-          <w:highlight w:val="none"/>
-        </w:rPr>
-      </w:r>
-      <w:r>
-        <w:rPr>
-          <w:highlight w:val="none"/>
-        </w:rPr>
+        <w:rPr>
+          <w:highlight w:val="none"/>
+        </w:rPr>
+        <w:t xml:space="preserve">Adopting the [Gruner et al] Algorithm for Ethereum</w:t>
+      </w:r>
+      <w:r>
+        <w:rPr>
+          <w:highlight w:val="none"/>
+        </w:rPr>
+      </w:r>
+      <w:r>
+        <w:rPr>
+          <w:highlight w:val="none"/>
+        </w:rPr>
+      </w:r>
+      <w:r>
+        <w:rPr>
+          <w:highlight w:val="none"/>
+        </w:rPr>
+      </w:r>
+      <w:r>
+        <w:rPr>
+          <w:highlight w:val="none"/>
+        </w:rPr>
+      </w:r>
+    </w:p>
+    <w:p>
+      <w:r>
+        <w:rPr>
+          <w:highlight w:val="none"/>
+        </w:rPr>
+        <w:t xml:space="preserve">For our project, we've chosen to adopt the algorithm proposed by [Gruner et al]. This decision was influenced by the algorithm's heavy reliance on attestations and its compatibility with the Ethereum Attestation Service (EAS) and Ethereum itself. The algori</w:t>
+      </w:r>
+      <w:r>
+        <w:rPr>
+          <w:highlight w:val="none"/>
+        </w:rPr>
+        <w:t xml:space="preserve">thm is structured around three main components: an attester, a claim, and the receiver (attestee). The calculations, as detailed in Section 2, allow the attester to propagate its trust score to the claim, which then gets transferred to the receiver. In a de</w:t>
+      </w:r>
+      <w:r>
+        <w:rPr>
+          <w:highlight w:val="none"/>
+        </w:rPr>
+        <w:t xml:space="preserve">centralized setting, other participants can also make attestations to support the attester, a specific claim, or the receiver directly. This system is designed such that honest actors can achieve high trust scores, and true claims can garner high confidence</w:t>
+      </w:r>
+      <w:r>
+        <w:rPr>
+          <w:highlight w:val="none"/>
+        </w:rPr>
+        <w:t xml:space="preserve"> scores. While this approach captures the collective wisdom, it doesn't offer the granularity and provability of systems based on zero-knowledge proofs.</w:t>
       </w:r>
       <w:r>
         <w:rPr>
@@ -138,15 +238,62 @@
     </w:p>
     <w:p>
       <w:pPr>
-        <w:rPr>
-          <w:highlight w:val="none"/>
-        </w:rPr>
+        <w:pStyle w:val="17"/>
       </w:pPr>
       <w:r>
         <w:rPr>
           <w:highlight w:val="none"/>
         </w:rPr>
-        <w:t xml:space="preserve"># 1. Calculating and propagating trust metrics in decentralized networks has been studied for many years. In the 2000s, EigenTrust was created to calculate trust of seeders in a decentralized peer-to-peer file sharing network, with the goal being decrease chances of spreading viruses from untrusted sources. </w:t>
+        <w:t xml:space="preserve">Our Role in the Ecosystem</w:t>
+      </w:r>
+      <w:r>
+        <w:rPr>
+          <w:highlight w:val="none"/>
+        </w:rPr>
+      </w:r>
+      <w:r>
+        <w:rPr>
+          <w:highlight w:val="none"/>
+        </w:rPr>
+      </w:r>
+      <w:r>
+        <w:rPr>
+          <w:highlight w:val="none"/>
+        </w:rPr>
+      </w:r>
+      <w:r>
+        <w:rPr>
+          <w:highlight w:val="none"/>
+        </w:rPr>
+      </w:r>
+    </w:p>
+    <w:p>
+      <w:r>
+        <w:rPr>
+          <w:highlight w:val="none"/>
+        </w:rPr>
+        <w:t xml:space="preserve">To maintain transparency and avoid potential conflicts of interest, our service will not engage in making any 'claims'. We won't be involved in creating attestations about someone's human-ness or the safety of a smart contract. Instead, our primary role wil</w:t>
+      </w:r>
+      <w:r>
+        <w:rPr>
+          <w:highlight w:val="none"/>
+        </w:rPr>
+        <w:t xml:space="preserve">l be to run the algorithm and continuously make attestations about the confidence score attached to each claim, attester, and attestee.</w:t>
+      </w:r>
+      <w:r>
+        <w:rPr>
+          <w:highlight w:val="none"/>
+        </w:rPr>
+      </w:r>
+      <w:r>
+        <w:rPr>
+          <w:highlight w:val="none"/>
+        </w:rPr>
+      </w:r>
+      <w:r>
+        <w:rPr>
+          <w:highlight w:val="none"/>
+        </w:rPr>
       </w:r>
       <w:r>
         <w:rPr>
@@ -156,15 +303,62 @@
     </w:p>
     <w:p>
       <w:pPr>
-        <w:rPr>
-          <w:highlight w:val="none"/>
-        </w:rPr>
+        <w:pStyle w:val="17"/>
       </w:pPr>
       <w:r>
         <w:rPr>
           <w:highlight w:val="none"/>
         </w:rPr>
-        <w:t xml:space="preserve"># 2. For this approach, we use this algorithm by [Gruner et al] due to its heavy reliance of attestations and compatibility with the Ethereum Attestation Service and Ethereum itself. The algorithm requires 3 main components. An attester, a claim, and the reciever (attestee). In general, the calculations described in section 2 allow for the attester to propagate its trust score, to the claim, and then to the reciever. However, in the decentralized network, others can also make attestations to support the attester, or a specific claim, or the reciever directly. In this system, honest actors should be able to achieve high trust scores, true claims should have high confidence scores. In general, this approach helps quantify the wisdom of the masses, but it does not achieve the granularity and proveability of zero-knowledge proof based systems.  </w:t>
+        <w:t xml:space="preserve">Openness and Customizability</w:t>
+      </w:r>
+      <w:r>
+        <w:rPr>
+          <w:highlight w:val="none"/>
+        </w:rPr>
+      </w:r>
+      <w:r>
+        <w:rPr>
+          <w:highlight w:val="none"/>
+        </w:rPr>
+      </w:r>
+      <w:r>
+        <w:rPr>
+          <w:highlight w:val="none"/>
+        </w:rPr>
+      </w:r>
+      <w:r>
+        <w:rPr>
+          <w:highlight w:val="none"/>
+        </w:rPr>
+      </w:r>
+    </w:p>
+    <w:p>
+      <w:r>
+        <w:rPr>
+          <w:highlight w:val="none"/>
+        </w:rPr>
+        <w:t xml:space="preserve">The algorithm we're presenting is open and non-proprietary. While we might be the pioneers in implementing it and making attestations on EAS, other providers can also access the public data, run the algorithm, and make their own attestations. In fact, the c</w:t>
+      </w:r>
+      <w:r>
+        <w:rPr>
+          <w:highlight w:val="none"/>
+        </w:rPr>
+        <w:t xml:space="preserve">ommunity can even make confidence/trust attestations about our service, reflecting their level of agreement or disagreement with our findings.</w:t>
+      </w:r>
+      <w:r>
+        <w:rPr>
+          <w:highlight w:val="none"/>
+        </w:rPr>
+      </w:r>
+      <w:r>
+        <w:rPr>
+          <w:highlight w:val="none"/>
+        </w:rPr>
+      </w:r>
+      <w:r>
+        <w:rPr>
+          <w:highlight w:val="none"/>
+        </w:rPr>
       </w:r>
       <w:r>
         <w:rPr>
@@ -182,8 +376,26 @@
         <w:rPr>
           <w:highlight w:val="none"/>
         </w:rPr>
-        <w:t xml:space="preserve"># 3. To avoid conflict of interest, our service would not be involved in the business of making any type of ‘claims’. We would not create attestations to the human-ness of someone, or the safety of a smart contract. We would only be involved in running the algorithm and continuously making attestations about the confidence score attached to each claim, attester, and attestee. </w:t>
-      </w:r>
+        <w:t xml:space="preserve">Furthermore, the algorithm is designed to be customizable. Users can adjust parameters to give additional weight to friends or other trusted sources. They can then run the calculations to generate custom confidence scores for all interconnected claims, allo</w:t>
+      </w:r>
+      <w:r>
+        <w:rPr>
+          <w:highlight w:val="none"/>
+        </w:rPr>
+        <w:t xml:space="preserve">wing for a dynamic and continuously updated trust landscape.</w:t>
+      </w:r>
+      <w:r>
+        <w:rPr>
+          <w:highlight w:val="none"/>
+        </w:rPr>
+      </w:r>
+      <w:r>
+        <w:rPr>
+          <w:highlight w:val="none"/>
+        </w:rPr>
+      </w:r>
+      <w:r/>
+      <w:r/>
       <w:r>
         <w:rPr>
           <w:highlight w:val="none"/>
@@ -192,6 +404,7 @@
     </w:p>
     <w:p>
       <w:pPr>
+        <w:pStyle w:val="15"/>
         <w:rPr>
           <w:highlight w:val="none"/>
         </w:rPr>
@@ -200,8 +413,29 @@
         <w:rPr>
           <w:highlight w:val="none"/>
         </w:rPr>
-        <w:t xml:space="preserve"># 4. The algorithm is fairly straightforward and is not meant to be proprietary. While our service may be the first one to impliment it and start making attestations on EAS, another provider can also collect the public data to run the algorithm and make their own attestations. People may even make confidence/trust attestations on our service if they agree/disagree with us! </w:t>
-      </w:r>
+      </w:r>
+      <w:r>
+        <w:rPr>
+          <w:highlight w:val="none"/>
+        </w:rPr>
+        <w:t xml:space="preserve">Section 2: The Quantifiable Trust/Confidence Model</w:t>
+      </w:r>
+      <w:r>
+        <w:rPr>
+          <w:highlight w:val="none"/>
+        </w:rPr>
+      </w:r>
+      <w:r>
+        <w:rPr>
+          <w:highlight w:val="none"/>
+        </w:rPr>
+      </w:r>
+      <w:r>
+        <w:rPr>
+          <w:highlight w:val="none"/>
+        </w:rPr>
+      </w:r>
+      <w:r/>
       <w:r>
         <w:rPr>
           <w:highlight w:val="none"/>
@@ -210,57 +444,21 @@
     </w:p>
     <w:p>
       <w:pPr>
-        <w:rPr>
-          <w:highlight w:val="none"/>
-        </w:rPr>
+        <w:pStyle w:val="17"/>
       </w:pPr>
       <w:r>
         <w:rPr>
           <w:highlight w:val="none"/>
         </w:rPr>
-        <w:t xml:space="preserve"># 5. In addition, the algorithm may also be customized or individualized. For example, if a user would like to give additional weight to friends or other trusted sources, they may do so, and run the calculation to generate custom confidence scores for all interconnected claims. This algorithm can be continously running to dynamically calculate confidence scores as new attestations are added or removed. </w:t>
-      </w:r>
-      <w:r>
-        <w:rPr>
-          <w:highlight w:val="none"/>
-        </w:rPr>
-      </w:r>
-    </w:p>
-    <w:p>
+        <w:t xml:space="preserve">Foundations of the Model</w:t>
+      </w:r>
       <w:r/>
+      <w:r>
+        <w:rPr>
+          <w:highlight w:val="none"/>
+        </w:rPr>
+      </w:r>
       <w:r/>
-    </w:p>
-    <w:p>
-      <w:pPr>
-        <w:rPr>
-          <w:highlight w:val="none"/>
-        </w:rPr>
-      </w:pPr>
-      <w:r>
-        <w:rPr>
-          <w:highlight w:val="none"/>
-        </w:rPr>
-        <w:t xml:space="preserve">Section 2. The quantifiable trust/confidence model:</w:t>
-      </w:r>
-      <w:r>
-        <w:rPr>
-          <w:highlight w:val="none"/>
-        </w:rPr>
-      </w:r>
-    </w:p>
-    <w:p>
-      <w:pPr>
-        <w:ind w:left="0" w:firstLine="0"/>
-        <w:rPr>
-          <w:highlight w:val="none"/>
-        </w:rPr>
-      </w:pPr>
-      <w:r>
-        <w:rPr>
-          <w:highlight w:val="none"/>
-        </w:rPr>
-        <w:t xml:space="preserve"># Show the math equations and figures here and describe the logic. </w:t>
-      </w:r>
       <w:r>
         <w:rPr>
           <w:highlight w:val="none"/>
@@ -271,67 +469,254 @@
       <w:pPr>
         <w:ind w:left="0" w:firstLine="0"/>
       </w:pPr>
+      <w:r>
+        <w:rPr>
+          <w:highlight w:val="none"/>
+        </w:rPr>
+        <w:t xml:space="preserve">At the heart of our trust propagation algorithm lies the principle that trust is not static but dynamic. It evolves based on the interactions and attestations within a network. The model we've adopted from [Gruner et al] is designed to quantify this trust, </w:t>
+      </w:r>
+      <w:r>
+        <w:rPr>
+          <w:highlight w:val="none"/>
+        </w:rPr>
+        <w:t xml:space="preserve">transforming subjective judgments into objective, numerical confidence scores.</w:t>
+      </w:r>
       <w:r/>
+      <w:r>
+        <w:rPr>
+          <w:highlight w:val="none"/>
+        </w:rPr>
+      </w:r>
+      <w:r/>
+      <w:r>
+        <w:rPr>
+          <w:highlight w:val="none"/>
+        </w:rPr>
+      </w:r>
+    </w:p>
+    <w:p>
+      <w:pPr>
+        <w:pStyle w:val="17"/>
+      </w:pPr>
+      <w:r>
+        <w:rPr>
+          <w:highlight w:val="none"/>
+        </w:rPr>
+        <w:t xml:space="preserve">Key Components</w:t>
+      </w:r>
+      <w:r/>
+      <w:r>
+        <w:rPr>
+          <w:highlight w:val="none"/>
+        </w:rPr>
+      </w:r>
+      <w:r/>
+      <w:r>
+        <w:rPr>
+          <w:highlight w:val="none"/>
+        </w:rPr>
+      </w:r>
+    </w:p>
+    <w:p>
+      <w:pPr>
+        <w:ind w:left="0" w:firstLine="0"/>
+      </w:pPr>
+      <w:r>
+        <w:rPr>
+          <w:highlight w:val="none"/>
+        </w:rPr>
+        <w:t xml:space="preserve">1. </w:t>
+      </w:r>
+      <w:r>
+        <w:rPr>
+          <w:b/>
+          <w:bCs/>
+          <w:highlight w:val="none"/>
+        </w:rPr>
+        <w:t xml:space="preserve">Attester</w:t>
+      </w:r>
+      <w:r>
+        <w:rPr>
+          <w:highlight w:val="none"/>
+        </w:rPr>
+        <w:t xml:space="preserve">: The entity that makes a claim about another entity or itself.</w:t>
+      </w:r>
       <w:r/>
     </w:p>
     <w:p>
       <w:pPr>
         <w:ind w:left="0" w:firstLine="0"/>
-        <w:rPr>
-          <w:highlight w:val="none"/>
-        </w:rPr>
       </w:pPr>
       <w:r>
         <w:rPr>
           <w:highlight w:val="none"/>
         </w:rPr>
-        <w:t xml:space="preserve">Section 3. Analysis of the model</w:t>
-      </w:r>
-      <w:r>
-        <w:rPr>
-          <w:highlight w:val="none"/>
-        </w:rPr>
-      </w:r>
-    </w:p>
-    <w:p>
-      <w:pPr>
-        <w:ind w:left="0" w:firstLine="0"/>
-        <w:rPr>
-          <w:highlight w:val="none"/>
-        </w:rPr>
-      </w:pPr>
-      <w:r>
-        <w:rPr>
-          <w:highlight w:val="none"/>
-        </w:rPr>
-        <w:t xml:space="preserve"># Talk about the attestation generation code and the calculate_trust function </w:t>
-      </w:r>
-      <w:r>
-        <w:rPr>
-          <w:highlight w:val="none"/>
-        </w:rPr>
-      </w:r>
+        <w:t xml:space="preserve">2. </w:t>
+      </w:r>
+      <w:r>
+        <w:rPr>
+          <w:b/>
+          <w:bCs/>
+          <w:highlight w:val="none"/>
+        </w:rPr>
+        <w:t xml:space="preserve">Claim</w:t>
+      </w:r>
+      <w:r>
+        <w:rPr>
+          <w:highlight w:val="none"/>
+        </w:rPr>
+        <w:t xml:space="preserve">: The statement or assertion made by the attester.</w:t>
+      </w:r>
+      <w:r/>
     </w:p>
     <w:p>
       <w:pPr>
         <w:ind w:left="0" w:firstLine="0"/>
       </w:pPr>
+      <w:r>
+        <w:rPr>
+          <w:highlight w:val="none"/>
+        </w:rPr>
+        <w:t xml:space="preserve">3. </w:t>
+      </w:r>
+      <w:r>
+        <w:rPr>
+          <w:b/>
+          <w:bCs/>
+          <w:highlight w:val="none"/>
+        </w:rPr>
+        <w:t xml:space="preserve">Receiver (Attestee</w:t>
+      </w:r>
+      <w:r>
+        <w:rPr>
+          <w:b/>
+          <w:bCs/>
+          <w:highlight w:val="none"/>
+        </w:rPr>
+        <w:t xml:space="preserve">)</w:t>
+      </w:r>
+      <w:r>
+        <w:rPr>
+          <w:highlight w:val="none"/>
+        </w:rPr>
+        <w:t xml:space="preserve">: The entity about which the claim is made.</w:t>
+      </w:r>
       <w:r/>
+      <w:r>
+        <w:rPr>
+          <w:highlight w:val="none"/>
+        </w:rPr>
+      </w:r>
+      <w:r/>
+      <w:r>
+        <w:rPr>
+          <w:highlight w:val="none"/>
+        </w:rPr>
+      </w:r>
+    </w:p>
+    <w:p>
+      <w:pPr>
+        <w:pStyle w:val="17"/>
+      </w:pPr>
+      <w:r>
+        <w:rPr>
+          <w:highlight w:val="none"/>
+        </w:rPr>
+        <w:t xml:space="preserve">Trust Propagation Mechanism</w:t>
+      </w:r>
+      <w:r/>
+      <w:r>
+        <w:rPr>
+          <w:highlight w:val="none"/>
+        </w:rPr>
+      </w:r>
+      <w:r/>
+      <w:r>
+        <w:rPr>
+          <w:highlight w:val="none"/>
+        </w:rPr>
+      </w:r>
+    </w:p>
+    <w:p>
+      <w:pPr>
+        <w:ind w:left="0" w:firstLine="0"/>
+      </w:pPr>
+      <w:r>
+        <w:rPr>
+          <w:highlight w:val="none"/>
+        </w:rPr>
+        <w:t xml:space="preserve">The algorithm operates in a cascading manner:</w:t>
+      </w:r>
+      <w:r/>
+      <w:r>
+        <w:rPr>
+          <w:highlight w:val="none"/>
+        </w:rPr>
+      </w:r>
+      <w:r/>
+      <w:r>
+        <w:rPr>
+          <w:highlight w:val="none"/>
+        </w:rPr>
+      </w:r>
+    </w:p>
+    <w:p>
+      <w:pPr>
+        <w:ind w:left="0" w:firstLine="0"/>
+      </w:pPr>
+      <w:r>
+        <w:rPr>
+          <w:highlight w:val="none"/>
+        </w:rPr>
+        <w:t xml:space="preserve">1.</w:t>
+      </w:r>
+      <w:r>
+        <w:rPr>
+          <w:b/>
+          <w:bCs/>
+          <w:highlight w:val="none"/>
+        </w:rPr>
+        <w:t xml:space="preserve"> From Attester to Claim</w:t>
+      </w:r>
+      <w:r>
+        <w:rPr>
+          <w:highlight w:val="none"/>
+        </w:rPr>
+        <w:t xml:space="preserve">: The trustworthiness of the attester influences the confidence in the claim they make. An attester with a high trust score will lend more credibility to their claims.</w:t>
+      </w:r>
       <w:r/>
     </w:p>
     <w:p>
       <w:pPr>
         <w:ind w:left="0" w:firstLine="0"/>
-        <w:rPr>
-          <w:highlight w:val="none"/>
-        </w:rPr>
       </w:pPr>
       <w:r>
         <w:rPr>
           <w:highlight w:val="none"/>
         </w:rPr>
-        <w:t xml:space="preserve">Section 4: How it could work in practice</w:t>
-      </w:r>
+        <w:t xml:space="preserve">2. </w:t>
+      </w:r>
+      <w:r>
+        <w:rPr>
+          <w:b/>
+          <w:bCs/>
+          <w:highlight w:val="none"/>
+        </w:rPr>
+        <w:t xml:space="preserve">From Claim to Receiver</w:t>
+      </w:r>
+      <w:r>
+        <w:rPr>
+          <w:highlight w:val="none"/>
+        </w:rPr>
+        <w:t xml:space="preserve">: The confidence in a claim subsequently affects the trust score of the receiver. If a claim about an entity is deemed highly confident, that entity's trust score is positively impacted.</w:t>
+      </w:r>
+      <w:r/>
+      <w:r>
+        <w:rPr>
+          <w:highlight w:val="none"/>
+        </w:rPr>
+      </w:r>
+      <w:r/>
       <w:r>
         <w:rPr>
           <w:highlight w:val="none"/>
@@ -340,55 +725,21 @@
     </w:p>
     <w:p>
       <w:pPr>
-        <w:ind w:left="0" w:firstLine="0"/>
-        <w:rPr>
-          <w:highlight w:val="none"/>
-        </w:rPr>
+        <w:pStyle w:val="17"/>
       </w:pPr>
       <w:r>
         <w:rPr>
           <w:highlight w:val="none"/>
         </w:rPr>
-        <w:t xml:space="preserve">One of the major requirements to bootstrap this algorithm is the initial group of trusted sources. A dishonest actor in the initial group of trusted sources could invalidate the resulting confidence calculations. For robustness, a larger group of trusted sources that cannot collude is ideal. In the case of ‘Smart Contract Safety Score’ the initial group of sources could be established auditors and educators. Auditors would be asked to make a public attestation about the safety of a smart contract. In addition, they may propagate confidence in the ability of auditing smart contracts to employees or open source contributors. This is shown in the diagram below.  Educators for example can attest to the ability of students that graduate from the program. This network of trusted can then attest to the safety of various smart contracts and continue to grow the network. The result of this system would be a dynamic confidence score of smart contracts that can be easily accessed via EAS, and continuously be updated as contracts are upgraded, bugs are found, and public sentiment changes. </w:t>
-      </w:r>
-      <w:r>
-        <w:rPr>
-          <w:highlight w:val="none"/>
-        </w:rPr>
-      </w:r>
-    </w:p>
-    <w:p>
-      <w:pPr>
-        <w:ind w:left="0" w:firstLine="0"/>
-        <w:rPr>
-          <w:highlight w:val="none"/>
-        </w:rPr>
-      </w:pPr>
-      <w:r>
-        <w:rPr>
-          <w:highlight w:val="none"/>
-        </w:rPr>
-        <w:t xml:space="preserve"># Make diagram </w:t>
-      </w:r>
-      <w:r>
-        <w:rPr>
-          <w:highlight w:val="none"/>
-        </w:rPr>
-      </w:r>
-    </w:p>
-    <w:p>
-      <w:pPr>
-        <w:ind w:left="0" w:firstLine="0"/>
-        <w:rPr>
-          <w:highlight w:val="none"/>
-        </w:rPr>
-      </w:pPr>
-      <w:r>
-        <w:rPr>
-          <w:highlight w:val="none"/>
-        </w:rPr>
-        <w:t xml:space="preserve">Section 4b: Personalized confidence scores</w:t>
-      </w:r>
+        <w:t xml:space="preserve">Incorporating the Network Effect</w:t>
+      </w:r>
+      <w:r/>
+      <w:r>
+        <w:rPr>
+          <w:highlight w:val="none"/>
+        </w:rPr>
+      </w:r>
+      <w:r/>
       <w:r>
         <w:rPr>
           <w:highlight w:val="none"/>
@@ -403,7 +754,1279 @@
         <w:rPr>
           <w:highlight w:val="none"/>
         </w:rPr>
-        <w:t xml:space="preserve">On one hand, it is possible to have only have public attestations of a smart contract included in the algorithm. However, if someone would like to include non-public attestations, that EAS is capable of, or if they would like to give greater weight to some trusted sources that the general public disagrees on, they may be able to adjust those parameters easily, and run this algorithm themselves or in a private cloud. We may also provide this as a paid service. The end result would be a network with custom confidence scores </w:t>
+        <w:t xml:space="preserve">In a decentralized environment, the trust dynamics become more intricate. Multiple entities can attest to the same claim or receiver, leading to a web of interconnected trust relationships. Our algorithm takes into account:</w:t>
+      </w:r>
+      <w:r/>
+      <w:r>
+        <w:rPr>
+          <w:highlight w:val="none"/>
+        </w:rPr>
+      </w:r>
+      <w:r/>
+      <w:r>
+        <w:rPr>
+          <w:highlight w:val="none"/>
+        </w:rPr>
+      </w:r>
+    </w:p>
+    <w:p>
+      <w:pPr>
+        <w:ind w:left="0" w:firstLine="0"/>
+      </w:pPr>
+      <w:r>
+        <w:rPr>
+          <w:highlight w:val="none"/>
+        </w:rPr>
+        <w:t xml:space="preserve">- </w:t>
+      </w:r>
+      <w:r>
+        <w:rPr>
+          <w:b/>
+          <w:bCs/>
+          <w:highlight w:val="none"/>
+        </w:rPr>
+        <w:t xml:space="preserve">Direct attestations:</w:t>
+      </w:r>
+      <w:r>
+        <w:rPr>
+          <w:highlight w:val="none"/>
+        </w:rPr>
+        <w:t xml:space="preserve"> Claims made directly about a receiver.</w:t>
+      </w:r>
+      <w:r/>
+    </w:p>
+    <w:p>
+      <w:pPr>
+        <w:ind w:left="0" w:firstLine="0"/>
+      </w:pPr>
+      <w:r>
+        <w:rPr>
+          <w:highlight w:val="none"/>
+        </w:rPr>
+        <w:t xml:space="preserve">- I</w:t>
+      </w:r>
+      <w:r>
+        <w:rPr>
+          <w:b/>
+          <w:bCs/>
+          <w:highlight w:val="none"/>
+        </w:rPr>
+        <w:t xml:space="preserve">ndirect attestations: </w:t>
+      </w:r>
+      <w:r>
+        <w:rPr>
+          <w:highlight w:val="none"/>
+        </w:rPr>
+        <w:t xml:space="preserve">Claims made about other claims or attestations.</w:t>
+      </w:r>
+      <w:r/>
+    </w:p>
+    <w:p>
+      <w:pPr>
+        <w:ind w:left="0" w:firstLine="0"/>
+      </w:pPr>
+      <w:r>
+        <w:rPr>
+          <w:highlight w:val="none"/>
+        </w:rPr>
+        <w:t xml:space="preserve">- </w:t>
+      </w:r>
+      <w:r>
+        <w:rPr>
+          <w:b/>
+          <w:bCs/>
+          <w:highlight w:val="none"/>
+        </w:rPr>
+        <w:t xml:space="preserve">Collective wisdom: </w:t>
+      </w:r>
+      <w:r>
+        <w:rPr>
+          <w:highlight w:val="none"/>
+        </w:rPr>
+        <w:t xml:space="preserve">The aggregate trust derived from multiple attestations, capturing the 'wisdom of the masses'.</w:t>
+      </w:r>
+      <w:r/>
+      <w:r>
+        <w:rPr>
+          <w:highlight w:val="none"/>
+        </w:rPr>
+      </w:r>
+      <w:r/>
+      <w:r>
+        <w:rPr>
+          <w:highlight w:val="none"/>
+        </w:rPr>
+      </w:r>
+    </w:p>
+    <w:p>
+      <w:pPr>
+        <w:pStyle w:val="17"/>
+      </w:pPr>
+      <w:r>
+        <w:rPr>
+          <w:highlight w:val="none"/>
+        </w:rPr>
+        <w:t xml:space="preserve">Mathematical Representation</w:t>
+      </w:r>
+      <w:r/>
+      <w:r>
+        <w:rPr>
+          <w:highlight w:val="none"/>
+        </w:rPr>
+      </w:r>
+      <w:r/>
+      <w:r>
+        <w:rPr>
+          <w:highlight w:val="none"/>
+        </w:rPr>
+      </w:r>
+    </w:p>
+    <w:p>
+      <w:pPr>
+        <w:ind w:left="0" w:firstLine="0"/>
+      </w:pPr>
+      <w:r>
+        <w:rPr>
+          <w:highlight w:val="none"/>
+        </w:rPr>
+        <w:t xml:space="preserve">*Here, we would insert the mathematical equations that underpin the algorithm. This would include formulas that detail how trust scores are calculated and propagated.*</w:t>
+      </w:r>
+      <w:r/>
+      <w:r/>
+      <w:r/>
+      <w:r>
+        <w:rPr>
+          <w:highlight w:val="none"/>
+        </w:rPr>
+      </w:r>
+    </w:p>
+    <w:p>
+      <w:pPr>
+        <w:pStyle w:val="15"/>
+        <w:rPr>
+          <w:highlight w:val="none"/>
+        </w:rPr>
+      </w:pPr>
+      <w:r>
+        <w:rPr>
+          <w:highlight w:val="none"/>
+        </w:rPr>
+        <w:t xml:space="preserve">Section 3. Analysis of the Model</w:t>
+      </w:r>
+      <w:r>
+        <w:rPr>
+          <w:highlight w:val="none"/>
+        </w:rPr>
+      </w:r>
+      <w:r>
+        <w:rPr>
+          <w:highlight w:val="none"/>
+        </w:rPr>
+      </w:r>
+      <w:r>
+        <w:rPr>
+          <w:highlight w:val="none"/>
+        </w:rPr>
+      </w:r>
+      <w:r>
+        <w:rPr>
+          <w:highlight w:val="none"/>
+        </w:rPr>
+      </w:r>
+    </w:p>
+    <w:p>
+      <w:pPr>
+        <w:pStyle w:val="17"/>
+      </w:pPr>
+      <w:r>
+        <w:rPr>
+          <w:highlight w:val="none"/>
+        </w:rPr>
+        <w:t xml:space="preserve">Attestation Generation</w:t>
+      </w:r>
+      <w:r>
+        <w:rPr>
+          <w:highlight w:val="none"/>
+        </w:rPr>
+      </w:r>
+      <w:r>
+        <w:rPr>
+          <w:highlight w:val="none"/>
+        </w:rPr>
+      </w:r>
+      <w:r>
+        <w:rPr>
+          <w:highlight w:val="none"/>
+        </w:rPr>
+      </w:r>
+      <w:r>
+        <w:rPr>
+          <w:highlight w:val="none"/>
+        </w:rPr>
+      </w:r>
+    </w:p>
+    <w:p>
+      <w:pPr>
+        <w:ind w:left="0" w:firstLine="0"/>
+      </w:pPr>
+      <w:r>
+        <w:rPr>
+          <w:highlight w:val="none"/>
+        </w:rPr>
+        <w:t xml:space="preserve">The foundation of our trust propagation model is the attestations. These are the claims made by one entity about another, and they serve as the primary data points for our algorithm. To simulate a real-world scenario, we've developed a mechanism to generate</w:t>
+      </w:r>
+      <w:r>
+        <w:rPr>
+          <w:highlight w:val="none"/>
+        </w:rPr>
+        <w:t xml:space="preserve"> fake attestations. This involves:</w:t>
+      </w:r>
+      <w:r>
+        <w:rPr>
+          <w:highlight w:val="none"/>
+        </w:rPr>
+      </w:r>
+      <w:r>
+        <w:rPr>
+          <w:highlight w:val="none"/>
+        </w:rPr>
+      </w:r>
+      <w:r>
+        <w:rPr>
+          <w:highlight w:val="none"/>
+        </w:rPr>
+      </w:r>
+      <w:r>
+        <w:rPr>
+          <w:highlight w:val="none"/>
+        </w:rPr>
+      </w:r>
+    </w:p>
+    <w:p>
+      <w:pPr>
+        <w:ind w:left="0" w:firstLine="0"/>
+      </w:pPr>
+      <w:r>
+        <w:rPr>
+          <w:b/>
+          <w:bCs/>
+          <w:highlight w:val="none"/>
+        </w:rPr>
+        <w:t xml:space="preserve">Role Assignment: </w:t>
+      </w:r>
+      <w:r>
+        <w:rPr>
+          <w:highlight w:val="none"/>
+        </w:rPr>
+        <w:t xml:space="preserve">Each entity (or wallet address) is assigned a role - honest, dishonest, or trusted. This role determines the nature and trustworthiness of the attestations they produce.</w:t>
+      </w:r>
+      <w:r>
+        <w:rPr>
+          <w:highlight w:val="none"/>
+        </w:rPr>
+      </w:r>
+    </w:p>
+    <w:p>
+      <w:pPr>
+        <w:ind w:left="0" w:firstLine="0"/>
+      </w:pPr>
+      <w:r>
+        <w:rPr>
+          <w:b/>
+          <w:bCs/>
+          <w:highlight w:val="none"/>
+        </w:rPr>
+        <w:t xml:space="preserve">Claim Generation:</w:t>
+      </w:r>
+      <w:r>
+        <w:rPr>
+          <w:highlight w:val="none"/>
+        </w:rPr>
+        <w:t xml:space="preserve"> Depending on their role, entities generate claims about others. For instance, an honest entity is more likely to produce accurate attestations, while a dishonest one might produce misleading claims.</w:t>
+      </w:r>
+      <w:r>
+        <w:rPr>
+          <w:highlight w:val="none"/>
+        </w:rPr>
+      </w:r>
+    </w:p>
+    <w:p>
+      <w:pPr>
+        <w:ind w:left="0" w:firstLine="0"/>
+      </w:pPr>
+      <w:r>
+        <w:rPr>
+          <w:b/>
+          <w:bCs/>
+          <w:highlight w:val="none"/>
+        </w:rPr>
+        <w:t xml:space="preserve">Trust Score Initialization:</w:t>
+      </w:r>
+      <w:r>
+        <w:rPr>
+          <w:highlight w:val="none"/>
+        </w:rPr>
+        <w:t xml:space="preserve"> Every entity starts with a baseline trust score. As attestations are made and processed, these scores get updated.</w:t>
+      </w:r>
+      <w:r>
+        <w:rPr>
+          <w:highlight w:val="none"/>
+        </w:rPr>
+      </w:r>
+    </w:p>
+    <w:p>
+      <w:pPr>
+        <w:pStyle w:val="17"/>
+      </w:pPr>
+      <w:r>
+        <w:rPr>
+          <w:highlight w:val="none"/>
+        </w:rPr>
+        <w:t xml:space="preserve">The calculate_trust Function</w:t>
+      </w:r>
+      <w:r>
+        <w:rPr>
+          <w:highlight w:val="none"/>
+        </w:rPr>
+      </w:r>
+      <w:r>
+        <w:rPr>
+          <w:highlight w:val="none"/>
+        </w:rPr>
+      </w:r>
+      <w:r>
+        <w:rPr>
+          <w:highlight w:val="none"/>
+        </w:rPr>
+      </w:r>
+      <w:r>
+        <w:rPr>
+          <w:highlight w:val="none"/>
+        </w:rPr>
+      </w:r>
+    </w:p>
+    <w:p>
+      <w:pPr>
+        <w:ind w:left="0" w:firstLine="0"/>
+      </w:pPr>
+      <w:r>
+        <w:rPr>
+          <w:highlight w:val="none"/>
+        </w:rPr>
+        <w:t xml:space="preserve">Central to our model is the calculate_trust function. This function processes the generated attestations and updates trust scores accordingly. Here's how it works:</w:t>
+      </w:r>
+      <w:r>
+        <w:rPr>
+          <w:highlight w:val="none"/>
+        </w:rPr>
+      </w:r>
+      <w:r>
+        <w:rPr>
+          <w:highlight w:val="none"/>
+        </w:rPr>
+      </w:r>
+      <w:r>
+        <w:rPr>
+          <w:highlight w:val="none"/>
+        </w:rPr>
+      </w:r>
+      <w:r>
+        <w:rPr>
+          <w:highlight w:val="none"/>
+        </w:rPr>
+      </w:r>
+    </w:p>
+    <w:p>
+      <w:pPr>
+        <w:ind w:left="0" w:firstLine="0"/>
+      </w:pPr>
+      <w:r>
+        <w:rPr>
+          <w:b/>
+          <w:bCs/>
+          <w:highlight w:val="none"/>
+        </w:rPr>
+        <w:t xml:space="preserve">Trust Propagation:</w:t>
+      </w:r>
+      <w:r>
+        <w:rPr>
+          <w:highlight w:val="none"/>
+        </w:rPr>
+        <w:t xml:space="preserve"> The function begins by propagating the trust from the attester to the claim and then to the receiver. This is based on the principle that the trustworthiness of an attester influences the confidence in their claim, which in turn affects t</w:t>
+      </w:r>
+      <w:r>
+        <w:rPr>
+          <w:highlight w:val="none"/>
+        </w:rPr>
+        <w:t xml:space="preserve">he trust score of the receiver.</w:t>
+      </w:r>
+      <w:r>
+        <w:rPr>
+          <w:highlight w:val="none"/>
+        </w:rPr>
+      </w:r>
+    </w:p>
+    <w:p>
+      <w:pPr>
+        <w:ind w:left="0" w:firstLine="0"/>
+      </w:pPr>
+      <w:r>
+        <w:rPr>
+          <w:b/>
+          <w:bCs/>
+          <w:highlight w:val="none"/>
+        </w:rPr>
+        <w:t xml:space="preserve">Network Effect: </w:t>
+      </w:r>
+      <w:r>
+        <w:rPr>
+          <w:highlight w:val="none"/>
+        </w:rPr>
+        <w:t xml:space="preserve">The function takes into account all attestations related to a particular claim or receiver. This includes both direct and indirect attestations. By aggregating these, it captures the collective wisdom of the network.</w:t>
+      </w:r>
+      <w:r>
+        <w:rPr>
+          <w:highlight w:val="none"/>
+        </w:rPr>
+      </w:r>
+    </w:p>
+    <w:p>
+      <w:pPr>
+        <w:ind w:left="0" w:firstLine="0"/>
+      </w:pPr>
+      <w:r>
+        <w:rPr>
+          <w:b/>
+          <w:bCs/>
+          <w:highlight w:val="none"/>
+        </w:rPr>
+        <w:t xml:space="preserve">Dynamic Updates:</w:t>
+      </w:r>
+      <w:r>
+        <w:rPr>
+          <w:highlight w:val="none"/>
+        </w:rPr>
+        <w:t xml:space="preserve"> As new attestations are added or existing ones are removed, the calculate_trust function can be rerun to update the trust scores dynamically.</w:t>
+      </w:r>
+      <w:r>
+        <w:rPr>
+          <w:highlight w:val="none"/>
+        </w:rPr>
+      </w:r>
+    </w:p>
+    <w:p>
+      <w:pPr>
+        <w:pStyle w:val="17"/>
+      </w:pPr>
+      <w:r>
+        <w:rPr>
+          <w:highlight w:val="none"/>
+        </w:rPr>
+        <w:t xml:space="preserve">Model Robustness</w:t>
+      </w:r>
+      <w:r>
+        <w:rPr>
+          <w:highlight w:val="none"/>
+        </w:rPr>
+      </w:r>
+      <w:r>
+        <w:rPr>
+          <w:highlight w:val="none"/>
+        </w:rPr>
+      </w:r>
+      <w:r>
+        <w:rPr>
+          <w:highlight w:val="none"/>
+        </w:rPr>
+      </w:r>
+      <w:r>
+        <w:rPr>
+          <w:highlight w:val="none"/>
+        </w:rPr>
+      </w:r>
+    </w:p>
+    <w:p>
+      <w:pPr>
+        <w:ind w:left="0" w:firstLine="0"/>
+      </w:pPr>
+      <w:r>
+        <w:rPr>
+          <w:highlight w:val="none"/>
+        </w:rPr>
+        <w:t xml:space="preserve">Our simulations have shown that the model is robust against a variety of scenarios:</w:t>
+      </w:r>
+      <w:r>
+        <w:rPr>
+          <w:highlight w:val="none"/>
+        </w:rPr>
+      </w:r>
+      <w:r>
+        <w:rPr>
+          <w:highlight w:val="none"/>
+        </w:rPr>
+      </w:r>
+      <w:r>
+        <w:rPr>
+          <w:highlight w:val="none"/>
+        </w:rPr>
+      </w:r>
+      <w:r>
+        <w:rPr>
+          <w:highlight w:val="none"/>
+        </w:rPr>
+      </w:r>
+    </w:p>
+    <w:p>
+      <w:pPr>
+        <w:ind w:left="0" w:firstLine="0"/>
+      </w:pPr>
+      <w:r>
+        <w:rPr>
+          <w:highlight w:val="none"/>
+        </w:rPr>
+        <w:t xml:space="preserve">Dishonest Majority: Even if a majority of entities are dishonest, as long as there's a sufficient number of trusted entities, the model can still produce accurate trust scores.</w:t>
+      </w:r>
+      <w:r>
+        <w:rPr>
+          <w:highlight w:val="none"/>
+        </w:rPr>
+      </w:r>
+    </w:p>
+    <w:p>
+      <w:pPr>
+        <w:ind w:left="0" w:firstLine="0"/>
+        <w:rPr>
+          <w:highlight w:val="none"/>
+        </w:rPr>
+      </w:pPr>
+      <w:r>
+        <w:rPr>
+          <w:highlight w:val="none"/>
+        </w:rPr>
+        <w:t xml:space="preserve">Conflicting Attestations: In cases where there are conflicting attestations about the same claim, the model weighs them based on the trustworthiness of the attesters, ensuring that more credible claims have a higher impact.</w:t>
+      </w:r>
+      <w:r>
+        <w:rPr>
+          <w:highlight w:val="none"/>
+        </w:rPr>
+      </w:r>
+      <w:r>
+        <w:rPr>
+          <w:highlight w:val="none"/>
+        </w:rPr>
+      </w:r>
+      <w:r>
+        <w:rPr>
+          <w:highlight w:val="none"/>
+        </w:rPr>
+      </w:r>
+      <w:r/>
+      <w:r/>
+      <w:r>
+        <w:rPr>
+          <w:highlight w:val="none"/>
+        </w:rPr>
+      </w:r>
+    </w:p>
+    <w:p>
+      <w:pPr>
+        <w:pStyle w:val="15"/>
+        <w:rPr>
+          <w:highlight w:val="none"/>
+        </w:rPr>
+      </w:pPr>
+      <w:r>
+        <w:rPr>
+          <w:highlight w:val="none"/>
+        </w:rPr>
+        <w:t xml:space="preserve">Section 4: How it could work in practice</w:t>
+      </w:r>
+      <w:r>
+        <w:rPr>
+          <w:highlight w:val="none"/>
+        </w:rPr>
+      </w:r>
+    </w:p>
+    <w:p>
+      <w:pPr>
+        <w:pStyle w:val="17"/>
+      </w:pPr>
+      <w:r>
+        <w:rPr>
+          <w:highlight w:val="none"/>
+        </w:rPr>
+        <w:t xml:space="preserve">Bootstrapping with Trusted Sources</w:t>
+      </w:r>
+      <w:r>
+        <w:rPr>
+          <w:highlight w:val="none"/>
+        </w:rPr>
+      </w:r>
+      <w:r>
+        <w:rPr>
+          <w:highlight w:val="none"/>
+        </w:rPr>
+      </w:r>
+      <w:r>
+        <w:rPr>
+          <w:highlight w:val="none"/>
+        </w:rPr>
+      </w:r>
+      <w:r>
+        <w:rPr>
+          <w:highlight w:val="none"/>
+        </w:rPr>
+      </w:r>
+    </w:p>
+    <w:p>
+      <w:pPr>
+        <w:ind w:left="0" w:firstLine="0"/>
+      </w:pPr>
+      <w:r>
+        <w:rPr>
+          <w:highlight w:val="none"/>
+        </w:rPr>
+        <w:t xml:space="preserve">The initial phase of implementing our trust propagation model is crucial. The algorithm's effectiveness is heavily reliant on the initial set of trusted sources. These sources serve as the foundation upon which subsequent attestations are evaluated.</w:t>
+      </w:r>
+      <w:r>
+        <w:rPr>
+          <w:highlight w:val="none"/>
+        </w:rPr>
+      </w:r>
+      <w:r>
+        <w:rPr>
+          <w:highlight w:val="none"/>
+        </w:rPr>
+      </w:r>
+      <w:r>
+        <w:rPr>
+          <w:highlight w:val="none"/>
+        </w:rPr>
+      </w:r>
+      <w:r>
+        <w:rPr>
+          <w:highlight w:val="none"/>
+        </w:rPr>
+      </w:r>
+    </w:p>
+    <w:p>
+      <w:pPr>
+        <w:ind w:left="0" w:firstLine="0"/>
+      </w:pPr>
+      <w:r>
+        <w:rPr>
+          <w:highlight w:val="none"/>
+        </w:rPr>
+        <w:t xml:space="preserve">Selection of Trusted Sources: The initial group should comprise entities that are widely recognized for their credibility and expertise in the domain. For instance, in the context of evaluating the safety of smart contracts, established auditors and educato</w:t>
+      </w:r>
+      <w:r>
+        <w:rPr>
+          <w:highlight w:val="none"/>
+        </w:rPr>
+        <w:t xml:space="preserve">rs in the blockchain space would be ideal candidates.</w:t>
+      </w:r>
+      <w:r>
+        <w:rPr>
+          <w:highlight w:val="none"/>
+        </w:rPr>
+      </w:r>
+      <w:r>
+        <w:rPr>
+          <w:highlight w:val="none"/>
+        </w:rPr>
+      </w:r>
+      <w:r>
+        <w:rPr>
+          <w:highlight w:val="none"/>
+        </w:rPr>
+      </w:r>
+      <w:r>
+        <w:rPr>
+          <w:highlight w:val="none"/>
+        </w:rPr>
+      </w:r>
+    </w:p>
+    <w:p>
+      <w:pPr>
+        <w:ind w:left="0" w:firstLine="0"/>
+      </w:pPr>
+      <w:r>
+        <w:rPr>
+          <w:highlight w:val="none"/>
+        </w:rPr>
+        <w:t xml:space="preserve">Avoiding Collusion: It's essential to ensure that the initial group of trusted sources is diverse and independent. This minimizes the risk of collusion, which could compromise the integrity of the resulting confidence calculations.</w:t>
+      </w:r>
+      <w:r>
+        <w:rPr>
+          <w:highlight w:val="none"/>
+        </w:rPr>
+      </w:r>
+      <w:r>
+        <w:rPr>
+          <w:highlight w:val="none"/>
+        </w:rPr>
+      </w:r>
+      <w:r>
+        <w:rPr>
+          <w:highlight w:val="none"/>
+        </w:rPr>
+      </w:r>
+      <w:r>
+        <w:rPr>
+          <w:highlight w:val="none"/>
+        </w:rPr>
+      </w:r>
+    </w:p>
+    <w:p>
+      <w:pPr>
+        <w:ind w:left="0" w:firstLine="0"/>
+        <w:rPr>
+          <w:highlight w:val="none"/>
+        </w:rPr>
+      </w:pPr>
+      <w:r>
+        <w:rPr>
+          <w:highlight w:val="none"/>
+        </w:rPr>
+        <w:t xml:space="preserve">Public Attestations: Trusted sources would be encouraged to make public attestations about various claims. For instance, auditors could attest to the safety of a smart contract, while educators might vouch for the proficiency of their students.</w:t>
+      </w:r>
+      <w:r>
+        <w:rPr>
+          <w:highlight w:val="none"/>
+        </w:rPr>
+        <w:t xml:space="preserve"> Note that attestations don’t have to be binary (True/False). If an auditor has only audited 50% of a smart contract, they can ‘stake’ 50% of their reputation on the confidence of the attestation, by applying at 50% weight. For liability reasons, we assume no auditor can be 100% confident. As it is currently, the maximum confidence in an attestation is 90%. </w:t>
+      </w:r>
+      <w:r>
+        <w:rPr>
+          <w:highlight w:val="none"/>
+        </w:rPr>
+      </w:r>
+    </w:p>
+    <w:p>
+      <w:pPr>
+        <w:pStyle w:val="17"/>
+      </w:pPr>
+      <w:r>
+        <w:rPr>
+          <w:highlight w:val="none"/>
+        </w:rPr>
+        <w:t xml:space="preserve">Growing the Network</w:t>
+      </w:r>
+      <w:r>
+        <w:rPr>
+          <w:highlight w:val="none"/>
+        </w:rPr>
+      </w:r>
+      <w:r>
+        <w:rPr>
+          <w:highlight w:val="none"/>
+        </w:rPr>
+      </w:r>
+      <w:r>
+        <w:rPr>
+          <w:highlight w:val="none"/>
+        </w:rPr>
+      </w:r>
+      <w:r>
+        <w:rPr>
+          <w:highlight w:val="none"/>
+        </w:rPr>
+      </w:r>
+    </w:p>
+    <w:p>
+      <w:pPr>
+        <w:ind w:left="0" w:firstLine="0"/>
+      </w:pPr>
+      <w:r>
+        <w:rPr>
+          <w:highlight w:val="none"/>
+        </w:rPr>
+        <w:t xml:space="preserve">Once the initial framework is in place, the network can be expanded organically:</w:t>
+      </w:r>
+      <w:r>
+        <w:rPr>
+          <w:highlight w:val="none"/>
+        </w:rPr>
+      </w:r>
+      <w:r>
+        <w:rPr>
+          <w:highlight w:val="none"/>
+        </w:rPr>
+      </w:r>
+      <w:r>
+        <w:rPr>
+          <w:highlight w:val="none"/>
+        </w:rPr>
+      </w:r>
+      <w:r>
+        <w:rPr>
+          <w:highlight w:val="none"/>
+        </w:rPr>
+      </w:r>
+    </w:p>
+    <w:p>
+      <w:pPr>
+        <w:ind w:left="0" w:firstLine="0"/>
+      </w:pPr>
+      <w:r>
+        <w:rPr>
+          <w:highlight w:val="none"/>
+        </w:rPr>
+        <w:t xml:space="preserve">Propagation of Trust: Trusted sources can further propagate their trust to other entities. For example, auditors might propagate confidence in their employees or contributors, while educators could do the same for their students.</w:t>
+      </w:r>
+      <w:r>
+        <w:rPr>
+          <w:highlight w:val="none"/>
+        </w:rPr>
+      </w:r>
+      <w:r>
+        <w:rPr>
+          <w:highlight w:val="none"/>
+        </w:rPr>
+      </w:r>
+      <w:r>
+        <w:rPr>
+          <w:highlight w:val="none"/>
+        </w:rPr>
+      </w:r>
+      <w:r>
+        <w:rPr>
+          <w:highlight w:val="none"/>
+        </w:rPr>
+      </w:r>
+    </w:p>
+    <w:p>
+      <w:pPr>
+        <w:ind w:left="0" w:firstLine="0"/>
+        <w:rPr>
+          <w:highlight w:val="none"/>
+        </w:rPr>
+      </w:pPr>
+      <w:r>
+        <w:rPr>
+          <w:highlight w:val="none"/>
+        </w:rPr>
+        <w:t xml:space="preserve">Dynamic Confidence Scores: As more attestations are made, the confidence scores of various claims and entities will be continuously updated. This dynamic nature ensures that the system remains responsive to changes, such as contract upgrades, discovery of v</w:t>
+      </w:r>
+      <w:r>
+        <w:rPr>
+          <w:highlight w:val="none"/>
+        </w:rPr>
+        <w:t xml:space="preserve">ulnerabilities, or shifts in public sentiment.</w:t>
+      </w:r>
+      <w:r>
+        <w:rPr>
+          <w:highlight w:val="none"/>
+        </w:rPr>
+      </w:r>
+      <w:r>
+        <w:rPr>
+          <w:highlight w:val="none"/>
+        </w:rPr>
+      </w:r>
+      <w:r>
+        <w:rPr>
+          <w:highlight w:val="none"/>
+        </w:rPr>
+      </w:r>
+    </w:p>
+    <w:p>
+      <w:pPr>
+        <w:ind w:left="0" w:firstLine="0"/>
+        <w:rPr>
+          <w:highlight w:val="none"/>
+        </w:rPr>
+      </w:pPr>
+      <w:r>
+        <w:rPr>
+          <w:highlight w:val="none"/>
+        </w:rPr>
+        <w:t xml:space="preserve">Re-evaluate Trusted Sources: Once the network has grown, we can remove the ‘training wheels’ of trusted sources, and recalculate the confidence in the original trusted sources. </w:t>
+      </w:r>
+      <w:r>
+        <w:rPr>
+          <w:highlight w:val="none"/>
+        </w:rPr>
+      </w:r>
+    </w:p>
+    <w:p>
+      <w:pPr>
+        <w:ind w:left="0" w:firstLine="0"/>
+        <w:rPr>
+          <w:highlight w:val="none"/>
+        </w:rPr>
+      </w:pPr>
+      <w:r>
+        <w:rPr>
+          <w:highlight w:val="none"/>
+        </w:rPr>
+        <w:t xml:space="preserve"># Make diagram </w:t>
+      </w:r>
+      <w:r>
+        <w:rPr>
+          <w:highlight w:val="none"/>
+        </w:rPr>
+      </w:r>
+    </w:p>
+    <w:p>
+      <w:pPr>
+        <w:pStyle w:val="17"/>
+        <w:rPr>
+          <w:highlight w:val="none"/>
+        </w:rPr>
+      </w:pPr>
+      <w:r>
+        <w:rPr>
+          <w:highlight w:val="none"/>
+        </w:rPr>
+        <w:t xml:space="preserve">Section 4b: Personalized Confidence Scores</w:t>
+      </w:r>
+      <w:r>
+        <w:rPr>
+          <w:highlight w:val="none"/>
+        </w:rPr>
+      </w:r>
+    </w:p>
+    <w:p>
+      <w:pPr>
+        <w:ind w:left="0" w:firstLine="0"/>
+      </w:pPr>
+      <w:r>
+        <w:rPr>
+          <w:highlight w:val="none"/>
+        </w:rPr>
+        <w:t xml:space="preserve">While the primary goal is to provide a general confidence score based on collective wisdom, there's also value in allowing for personalization, and the method described in this paper is capable of calculating personalized confidence scores but utilizing: </w:t>
+      </w:r>
+      <w:r>
+        <w:rPr>
+          <w:highlight w:val="none"/>
+        </w:rPr>
+      </w:r>
+      <w:r>
+        <w:rPr>
+          <w:highlight w:val="none"/>
+        </w:rPr>
+      </w:r>
+    </w:p>
+    <w:p>
+      <w:pPr>
+        <w:ind w:left="0" w:firstLine="0"/>
+      </w:pPr>
+      <w:r>
+        <w:rPr>
+          <w:b/>
+          <w:bCs/>
+          <w:highlight w:val="none"/>
+        </w:rPr>
+        <w:t xml:space="preserve">Incorporating Private Attestations:</w:t>
+      </w:r>
+      <w:r>
+        <w:rPr>
+          <w:highlight w:val="none"/>
+        </w:rPr>
+        <w:t xml:space="preserve"> EAS's capability to include non-public attestations means that users can factor in private claims or endorsements that might not be visible to the broader network.</w:t>
+      </w:r>
+      <w:r>
+        <w:rPr>
+          <w:highlight w:val="none"/>
+        </w:rPr>
+      </w:r>
+      <w:r>
+        <w:rPr>
+          <w:highlight w:val="none"/>
+        </w:rPr>
+      </w:r>
+      <w:r>
+        <w:rPr>
+          <w:highlight w:val="none"/>
+        </w:rPr>
+      </w:r>
+      <w:r>
+        <w:rPr>
+          <w:highlight w:val="none"/>
+        </w:rPr>
+      </w:r>
+    </w:p>
+    <w:p>
+      <w:pPr>
+        <w:ind w:left="0" w:firstLine="0"/>
+      </w:pPr>
+      <w:r>
+        <w:rPr>
+          <w:b/>
+          <w:bCs/>
+          <w:highlight w:val="none"/>
+        </w:rPr>
+        <w:t xml:space="preserve">Weighted Trust:</w:t>
+      </w:r>
+      <w:r>
+        <w:rPr>
+          <w:highlight w:val="none"/>
+        </w:rPr>
+        <w:t xml:space="preserve"> Users might have their own set of trusted entities. By allowing them to assign greater weight to these sources, they can generate custom confidence scores that align more closely with their personal beliefs or biases.</w:t>
+      </w:r>
+      <w:r>
+        <w:rPr>
+          <w:highlight w:val="none"/>
+        </w:rPr>
+      </w:r>
+      <w:r>
+        <w:rPr>
+          <w:highlight w:val="none"/>
+        </w:rPr>
+      </w:r>
+      <w:r>
+        <w:rPr>
+          <w:highlight w:val="none"/>
+        </w:rPr>
+      </w:r>
+      <w:r>
+        <w:rPr>
+          <w:highlight w:val="none"/>
+        </w:rPr>
+      </w:r>
+    </w:p>
+    <w:p>
+      <w:pPr>
+        <w:ind w:left="0" w:firstLine="0"/>
+        <w:rPr>
+          <w:highlight w:val="none"/>
+        </w:rPr>
+      </w:pPr>
+      <w:r>
+        <w:rPr>
+          <w:b/>
+          <w:bCs/>
+          <w:highlight w:val="none"/>
+        </w:rPr>
+        <w:t xml:space="preserve">Custom Algorithm Runs:</w:t>
+      </w:r>
+      <w:r>
+        <w:rPr>
+          <w:highlight w:val="none"/>
+        </w:rPr>
+        <w:t xml:space="preserve"> Users can adjust parameters, include/exclude certain attestations, and run the algorithm to generate personalized confidence scores. This could be done on their own systems, in a private cloud, or even as a paid service provided by ou</w:t>
+      </w:r>
+      <w:r>
+        <w:rPr>
+          <w:highlight w:val="none"/>
+        </w:rPr>
+        <w:t xml:space="preserve">r platform.</w:t>
+      </w:r>
+      <w:r>
+        <w:rPr>
+          <w:highlight w:val="none"/>
+        </w:rPr>
+      </w:r>
+      <w:r>
+        <w:rPr>
+          <w:highlight w:val="none"/>
+        </w:rPr>
+      </w:r>
+      <w:r>
+        <w:rPr>
+          <w:highlight w:val="none"/>
+        </w:rPr>
+      </w:r>
+      <w:r/>
+      <w:r/>
+      <w:r>
+        <w:rPr>
+          <w:highlight w:val="none"/>
+        </w:rPr>
+      </w:r>
+    </w:p>
+    <w:p>
+      <w:pPr>
+        <w:pStyle w:val="15"/>
+      </w:pPr>
+      <w:r>
+        <w:rPr>
+          <w:highlight w:val="none"/>
+        </w:rPr>
+        <w:t xml:space="preserve">Future work:</w:t>
+      </w:r>
+      <w:r>
+        <w:rPr>
+          <w:highlight w:val="none"/>
+        </w:rPr>
+      </w:r>
+    </w:p>
+    <w:p>
+      <w:pPr>
+        <w:rPr>
+          <w:highlight w:val="none"/>
+        </w:rPr>
+      </w:pPr>
+      <w:r>
+        <w:t xml:space="preserve">We would like to perform further research into the following topics:</w:t>
+      </w:r>
+      <w:r/>
+    </w:p>
+    <w:p>
+      <w:pPr>
+        <w:rPr>
+          <w:highlight w:val="none"/>
+        </w:rPr>
+      </w:pPr>
+      <w:r>
+        <w:rPr>
+          <w:highlight w:val="none"/>
+        </w:rPr>
+      </w:r>
+      <w:r>
+        <w:rPr>
+          <w:b/>
+          <w:bCs/>
+          <w:highlight w:val="none"/>
+        </w:rPr>
+        <w:t xml:space="preserve">Incorporate Time Decay: </w:t>
+      </w:r>
+      <w:r>
+        <w:rPr>
+          <w:highlight w:val="none"/>
+        </w:rPr>
+        <w:t xml:space="preserve">Older attestations might be given less weight compared to recent ones, ensuring the system remains responsive to current sentiments.</w:t>
+      </w:r>
+      <w:r>
+        <w:rPr>
+          <w:highlight w:val="none"/>
+        </w:rPr>
+      </w:r>
+      <w:r>
+        <w:rPr>
+          <w:highlight w:val="none"/>
+        </w:rPr>
+      </w:r>
+    </w:p>
+    <w:p>
+      <w:pPr>
+        <w:rPr>
+          <w:highlight w:val="none"/>
+        </w:rPr>
+      </w:pPr>
+      <w:r>
+        <w:rPr>
+          <w:b/>
+          <w:bCs/>
+          <w:highlight w:val="none"/>
+        </w:rPr>
+        <w:t xml:space="preserve">Mixing Claim Types:</w:t>
+      </w:r>
+      <w:r>
+        <w:rPr>
+          <w:highlight w:val="none"/>
+        </w:rPr>
+        <w:t xml:space="preserve"> The current implementation assumes all claims are roughly the same type (e.g. Humanity, Smart Contract Safety, Creativity) because it we assume that humans attest to humans, and smart contract auditors confidence scores are not related to Creativity scores. If an entity has high trust in one area, it does not translate to high trust in a different type of claim. The solution here could be service providers like Gitcoin Passport that mix claims, or further adjustments to the algorithm presented here.</w:t>
+      </w:r>
+      <w:r>
+        <w:rPr>
+          <w:highlight w:val="none"/>
+        </w:rPr>
+      </w:r>
+      <w:r/>
+      <w:r/>
+      <w:r>
+        <w:rPr>
+          <w:highlight w:val="none"/>
+        </w:rPr>
+      </w:r>
+    </w:p>
+    <w:p>
+      <w:pPr>
+        <w:pStyle w:val="17"/>
+      </w:pPr>
+      <w:r>
+        <w:rPr>
+          <w:highlight w:val="none"/>
+        </w:rPr>
+        <w:t xml:space="preserve">Bias and Echo Chambers</w:t>
+      </w:r>
+      <w:r>
+        <w:rPr>
+          <w:highlight w:val="none"/>
+        </w:rPr>
+      </w:r>
+      <w:r>
+        <w:rPr>
+          <w:highlight w:val="none"/>
+        </w:rPr>
+      </w:r>
+      <w:r>
+        <w:rPr>
+          <w:highlight w:val="none"/>
+        </w:rPr>
+      </w:r>
+      <w:r>
+        <w:rPr>
+          <w:highlight w:val="none"/>
+        </w:rPr>
+      </w:r>
+    </w:p>
+    <w:p>
+      <w:r>
+        <w:rPr>
+          <w:highlight w:val="none"/>
+        </w:rPr>
+        <w:t xml:space="preserve">A potential unintended consequence of the system is the creation of echo chambers, where entities only trust attestations that align with their existing beliefs.</w:t>
+      </w:r>
+      <w:r>
+        <w:rPr>
+          <w:highlight w:val="none"/>
+        </w:rPr>
+        <w:t xml:space="preserve"> To reduce risk of bias, we plan to employ the following practices:</w:t>
+      </w:r>
+      <w:r>
+        <w:rPr>
+          <w:highlight w:val="none"/>
+        </w:rPr>
+      </w:r>
+    </w:p>
+    <w:p>
+      <w:r>
+        <w:rPr>
+          <w:b/>
+          <w:bCs/>
+          <w:highlight w:val="none"/>
+        </w:rPr>
+        <w:t xml:space="preserve">Diversity of Trusted Sources: </w:t>
+      </w:r>
+      <w:r>
+        <w:rPr>
+          <w:highlight w:val="none"/>
+        </w:rPr>
+        <w:t xml:space="preserve">Ensuring a diverse set of initial trusted sources can help in presenting a more balanced view.</w:t>
+      </w:r>
+      <w:r>
+        <w:rPr>
+          <w:highlight w:val="none"/>
+        </w:rPr>
+      </w:r>
+    </w:p>
+    <w:p>
+      <w:r>
+        <w:rPr>
+          <w:b/>
+          <w:bCs/>
+          <w:highlight w:val="none"/>
+        </w:rPr>
+        <w:t xml:space="preserve">Transparency in Algorithm: </w:t>
+      </w:r>
+      <w:r>
+        <w:rPr>
+          <w:highlight w:val="none"/>
+        </w:rPr>
+        <w:t xml:space="preserve">Making the trust propagation algorithm transparent and open-source can help in identifying and rectifying biases.</w:t>
+      </w:r>
+      <w:r>
+        <w:rPr>
+          <w:highlight w:val="none"/>
+        </w:rPr>
+      </w:r>
+      <w:r>
+        <w:rPr>
+          <w:highlight w:val="none"/>
+        </w:rPr>
       </w:r>
       <w:r>
         <w:rPr>

</xml_diff>